<commit_message>
www: made some minor changes for security added more tests for REST API
</commit_message>
<xml_diff>
--- a/sem_4/www/lab4/dokumentacja.docx
+++ b/sem_4/www/lab4/dokumentacja.docx
@@ -59,23 +59,7 @@
           <w:b/>
           <w:bCs/>
         </w:rPr>
-        <w:t>1.</w:t>
-      </w:r>
-      <w:r>
-        <w:rPr>
-          <w:rFonts w:ascii="Arial" w:hAnsi="Arial" w:cs="Arial"/>
-          <w:b/>
-          <w:bCs/>
-        </w:rPr>
-        <w:t xml:space="preserve"> </w:t>
-      </w:r>
-      <w:r>
-        <w:rPr>
-          <w:rFonts w:ascii="Arial" w:hAnsi="Arial" w:cs="Arial"/>
-          <w:b/>
-          <w:bCs/>
-        </w:rPr>
-        <w:t>Parametry wstępne</w:t>
+        <w:t>1. Parametry wstępne</w:t>
       </w:r>
     </w:p>
     <w:p>
@@ -121,15 +105,7 @@
           <w:b/>
           <w:bCs/>
         </w:rPr>
-        <w:t>Narzędzie</w:t>
-      </w:r>
-      <w:r>
-        <w:rPr>
-          <w:rFonts w:ascii="Arial" w:hAnsi="Arial" w:cs="Arial"/>
-          <w:b/>
-          <w:bCs/>
-        </w:rPr>
-        <w:t xml:space="preserve"> do testów</w:t>
+        <w:t>Narzędzie do testów</w:t>
       </w:r>
       <w:r>
         <w:rPr>
@@ -1090,19 +1066,7 @@
         <w:rPr>
           <w:rFonts w:ascii="Arial" w:hAnsi="Arial" w:cs="Arial"/>
         </w:rPr>
-        <w:t xml:space="preserve"> Status 20</w:t>
-      </w:r>
-      <w:r>
-        <w:rPr>
-          <w:rFonts w:ascii="Arial" w:hAnsi="Arial" w:cs="Arial"/>
-        </w:rPr>
-        <w:t>4</w:t>
-      </w:r>
-      <w:r>
-        <w:rPr>
-          <w:rFonts w:ascii="Arial" w:hAnsi="Arial" w:cs="Arial"/>
-        </w:rPr>
-        <w:t xml:space="preserve"> OK, użytkownik został usunięty.</w:t>
+        <w:t xml:space="preserve"> Status 204 OK, użytkownik został usunięty.</w:t>
       </w:r>
     </w:p>
     <w:p>
@@ -2890,13 +2854,7 @@
         <w:rPr>
           <w:rFonts w:ascii="Arial" w:hAnsi="Arial" w:cs="Arial"/>
         </w:rPr>
-        <w:t xml:space="preserve"> </w:t>
-      </w:r>
-      <w:r>
-        <w:rPr>
-          <w:rFonts w:ascii="Arial" w:hAnsi="Arial" w:cs="Arial"/>
-        </w:rPr>
-        <w:t>POST</w:t>
+        <w:t xml:space="preserve"> POST</w:t>
       </w:r>
     </w:p>
     <w:p>
@@ -2961,21 +2919,7 @@
           <w:rFonts w:ascii="Arial" w:hAnsi="Arial" w:cs="Arial"/>
           <w:lang w:val="en-US"/>
         </w:rPr>
-        <w:t xml:space="preserve"> Authorization: Bearer &lt;valid-</w:t>
-      </w:r>
-      <w:r>
-        <w:rPr>
-          <w:rFonts w:ascii="Arial" w:hAnsi="Arial" w:cs="Arial"/>
-          <w:lang w:val="en-US"/>
-        </w:rPr>
-        <w:t>admin</w:t>
-      </w:r>
-      <w:r>
-        <w:rPr>
-          <w:rFonts w:ascii="Arial" w:hAnsi="Arial" w:cs="Arial"/>
-          <w:lang w:val="en-US"/>
-        </w:rPr>
-        <w:t>-token&gt;</w:t>
+        <w:t xml:space="preserve"> Authorization: Bearer &lt;valid-admin-token&gt;</w:t>
       </w:r>
     </w:p>
     <w:p>
@@ -3005,21 +2949,7 @@
           <w:lang w:val="en-US"/>
         </w:rPr>
         <w:br/>
-        <w:t>    username: "</w:t>
-      </w:r>
-      <w:r>
-        <w:rPr>
-          <w:rFonts w:ascii="Arial" w:hAnsi="Arial" w:cs="Arial"/>
-          <w:lang w:val="en-US"/>
-        </w:rPr>
-        <w:t>nopassworduser</w:t>
-      </w:r>
-      <w:r>
-        <w:rPr>
-          <w:rFonts w:ascii="Arial" w:hAnsi="Arial" w:cs="Arial"/>
-          <w:lang w:val="en-US"/>
-        </w:rPr>
-        <w:t>"</w:t>
+        <w:t>    username: "nopassworduser"</w:t>
       </w:r>
       <w:r>
         <w:rPr>
@@ -3053,43 +2983,7 @@
         <w:rPr>
           <w:rFonts w:ascii="Arial" w:hAnsi="Arial" w:cs="Arial"/>
         </w:rPr>
-        <w:t xml:space="preserve"> Status 40</w:t>
-      </w:r>
-      <w:r>
-        <w:rPr>
-          <w:rFonts w:ascii="Arial" w:hAnsi="Arial" w:cs="Arial"/>
-        </w:rPr>
-        <w:t>0</w:t>
-      </w:r>
-      <w:r>
-        <w:rPr>
-          <w:rFonts w:ascii="Arial" w:hAnsi="Arial" w:cs="Arial"/>
-        </w:rPr>
-        <w:t xml:space="preserve"> </w:t>
-      </w:r>
-      <w:r>
-        <w:rPr>
-          <w:rFonts w:ascii="Arial" w:hAnsi="Arial" w:cs="Arial"/>
-        </w:rPr>
-        <w:t>Bad Request</w:t>
-      </w:r>
-      <w:r>
-        <w:rPr>
-          <w:rFonts w:ascii="Arial" w:hAnsi="Arial" w:cs="Arial"/>
-        </w:rPr>
-        <w:t xml:space="preserve">, </w:t>
-      </w:r>
-      <w:r>
-        <w:rPr>
-          <w:rFonts w:ascii="Arial" w:hAnsi="Arial" w:cs="Arial"/>
-        </w:rPr>
-        <w:t>nazwa użytkownika i hasło są wymagane</w:t>
-      </w:r>
-      <w:r>
-        <w:rPr>
-          <w:rFonts w:ascii="Arial" w:hAnsi="Arial" w:cs="Arial"/>
-        </w:rPr>
-        <w:t>.</w:t>
+        <w:t xml:space="preserve"> Status 400 Bad Request, nazwa użytkownika i hasło są wymagane.</w:t>
       </w:r>
     </w:p>
     <w:p>
@@ -3166,14 +3060,7 @@
           <w:rFonts w:ascii="Arial" w:hAnsi="Arial" w:cs="Arial"/>
           <w:lang w:val="en-US"/>
         </w:rPr>
-        <w:t xml:space="preserve"> </w:t>
-      </w:r>
-      <w:r>
-        <w:rPr>
-          <w:rFonts w:ascii="Arial" w:hAnsi="Arial" w:cs="Arial"/>
-          <w:lang w:val="en-US"/>
-        </w:rPr>
-        <w:t>POST</w:t>
+        <w:t xml:space="preserve"> POST</w:t>
       </w:r>
     </w:p>
     <w:p>
@@ -3211,15 +3098,7 @@
             <w:rFonts w:ascii="Arial" w:hAnsi="Arial" w:cs="Arial"/>
             <w:lang w:val="en-US"/>
           </w:rPr>
-          <w:t>http://localhost:3000/api/</w:t>
-        </w:r>
-        <w:r>
-          <w:rPr>
-            <w:rStyle w:val="Hipercze"/>
-            <w:rFonts w:ascii="Arial" w:hAnsi="Arial" w:cs="Arial"/>
-            <w:lang w:val="en-US"/>
-          </w:rPr>
-          <w:t>events</w:t>
+          <w:t>http://localhost:3000/api/events</w:t>
         </w:r>
       </w:hyperlink>
     </w:p>
@@ -3249,21 +3128,7 @@
           <w:rFonts w:ascii="Arial" w:hAnsi="Arial" w:cs="Arial"/>
           <w:lang w:val="en-US"/>
         </w:rPr>
-        <w:t xml:space="preserve"> Authorization: Bearer &lt;</w:t>
-      </w:r>
-      <w:r>
-        <w:rPr>
-          <w:rFonts w:ascii="Arial" w:hAnsi="Arial" w:cs="Arial"/>
-          <w:lang w:val="en-US"/>
-        </w:rPr>
-        <w:t>valid-admin</w:t>
-      </w:r>
-      <w:r>
-        <w:rPr>
-          <w:rFonts w:ascii="Arial" w:hAnsi="Arial" w:cs="Arial"/>
-          <w:lang w:val="en-US"/>
-        </w:rPr>
-        <w:t>-token&gt;</w:t>
+        <w:t xml:space="preserve"> Authorization: Bearer &lt;valid-admin-token&gt;</w:t>
       </w:r>
     </w:p>
     <w:p>
@@ -3300,21 +3165,7 @@
           <w:lang w:val="en-US"/>
         </w:rPr>
         <w:br/>
-        <w:t>    </w:t>
-      </w:r>
-      <w:r>
-        <w:rPr>
-          <w:rFonts w:ascii="Arial" w:hAnsi="Arial" w:cs="Arial"/>
-          <w:lang w:val="en-US"/>
-        </w:rPr>
-        <w:t>title</w:t>
-      </w:r>
-      <w:r>
-        <w:rPr>
-          <w:rFonts w:ascii="Arial" w:hAnsi="Arial" w:cs="Arial"/>
-          <w:lang w:val="en-US"/>
-        </w:rPr>
-        <w:t>: "Invalid Event"</w:t>
+        <w:t>    title: "Invalid Event"</w:t>
       </w:r>
       <w:r>
         <w:rPr>
@@ -3322,35 +3173,7 @@
           <w:lang w:val="en-US"/>
         </w:rPr>
         <w:br/>
-        <w:t>    </w:t>
-      </w:r>
-      <w:r>
-        <w:rPr>
-          <w:rFonts w:ascii="Arial" w:hAnsi="Arial" w:cs="Arial"/>
-          <w:lang w:val="en-US"/>
-        </w:rPr>
-        <w:t>description</w:t>
-      </w:r>
-      <w:r>
-        <w:rPr>
-          <w:rFonts w:ascii="Arial" w:hAnsi="Arial" w:cs="Arial"/>
-          <w:lang w:val="en-US"/>
-        </w:rPr>
-        <w:t>: "</w:t>
-      </w:r>
-      <w:r>
-        <w:rPr>
-          <w:rFonts w:ascii="Arial" w:hAnsi="Arial" w:cs="Arial"/>
-          <w:lang w:val="en-US"/>
-        </w:rPr>
-        <w:t xml:space="preserve"> </w:t>
-      </w:r>
-      <w:r>
-        <w:rPr>
-          <w:rFonts w:ascii="Arial" w:hAnsi="Arial" w:cs="Arial"/>
-          <w:lang w:val="en-US"/>
-        </w:rPr>
-        <w:t>This event has an invalid date"</w:t>
+        <w:t>    description: " This event has an invalid date"</w:t>
       </w:r>
       <w:r>
         <w:rPr>
@@ -3358,35 +3181,7 @@
           <w:lang w:val="en-US"/>
         </w:rPr>
         <w:br/>
-        <w:t>    </w:t>
-      </w:r>
-      <w:r>
-        <w:rPr>
-          <w:rFonts w:ascii="Arial" w:hAnsi="Arial" w:cs="Arial"/>
-          <w:lang w:val="en-US"/>
-        </w:rPr>
-        <w:t>date</w:t>
-      </w:r>
-      <w:r>
-        <w:rPr>
-          <w:rFonts w:ascii="Arial" w:hAnsi="Arial" w:cs="Arial"/>
-          <w:lang w:val="en-US"/>
-        </w:rPr>
-        <w:t>: "</w:t>
-      </w:r>
-      <w:r>
-        <w:rPr>
-          <w:rFonts w:ascii="Arial" w:hAnsi="Arial" w:cs="Arial"/>
-          <w:lang w:val="en-US"/>
-        </w:rPr>
-        <w:t xml:space="preserve"> </w:t>
-      </w:r>
-      <w:r>
-        <w:rPr>
-          <w:rFonts w:ascii="Arial" w:hAnsi="Arial" w:cs="Arial"/>
-          <w:lang w:val="en-US"/>
-        </w:rPr>
-        <w:t>invalid-date"</w:t>
+        <w:t>    date: " invalid-date"</w:t>
       </w:r>
     </w:p>
     <w:p>
@@ -3415,55 +3210,480 @@
           <w:rFonts w:ascii="Arial" w:hAnsi="Arial" w:cs="Arial"/>
           <w:lang w:val="en-US"/>
         </w:rPr>
+        <w:t xml:space="preserve"> Status 400 </w:t>
+      </w:r>
+      <w:r>
+        <w:rPr>
+          <w:rFonts w:ascii="Arial" w:hAnsi="Arial" w:cs="Arial"/>
+        </w:rPr>
+        <w:t>Bad Request</w:t>
+      </w:r>
+      <w:r>
+        <w:rPr>
+          <w:rFonts w:ascii="Arial" w:hAnsi="Arial" w:cs="Arial"/>
+          <w:lang w:val="en-US"/>
+        </w:rPr>
+        <w:t>, nieprawidłowa data.</w:t>
+      </w:r>
+    </w:p>
+    <w:p>
+      <w:pPr>
+        <w:rPr>
+          <w:rFonts w:ascii="Arial" w:hAnsi="Arial" w:cs="Arial"/>
+          <w:lang w:val="en-US"/>
+        </w:rPr>
+      </w:pPr>
+    </w:p>
+    <w:p>
+      <w:pPr>
+        <w:rPr>
+          <w:rFonts w:ascii="Arial" w:hAnsi="Arial" w:cs="Arial"/>
+          <w:lang w:val="en-US"/>
+        </w:rPr>
+      </w:pPr>
+    </w:p>
+    <w:p>
+      <w:pPr>
+        <w:rPr>
+          <w:rFonts w:ascii="Arial" w:hAnsi="Arial" w:cs="Arial"/>
+          <w:lang w:val="en-US"/>
+        </w:rPr>
+      </w:pPr>
+    </w:p>
+    <w:p>
+      <w:pPr>
+        <w:rPr>
+          <w:rFonts w:ascii="Arial" w:hAnsi="Arial" w:cs="Arial"/>
+          <w:lang w:val="en-US"/>
+        </w:rPr>
+      </w:pPr>
+    </w:p>
+    <w:p>
+      <w:pPr>
+        <w:rPr>
+          <w:rFonts w:ascii="Arial" w:hAnsi="Arial" w:cs="Arial"/>
+          <w:lang w:val="en-US"/>
+        </w:rPr>
+      </w:pPr>
+    </w:p>
+    <w:p>
+      <w:pPr>
+        <w:rPr>
+          <w:rFonts w:ascii="Arial" w:hAnsi="Arial" w:cs="Arial"/>
+          <w:lang w:val="en-US"/>
+        </w:rPr>
+      </w:pPr>
+    </w:p>
+    <w:p>
+      <w:pPr>
+        <w:rPr>
+          <w:rFonts w:ascii="Arial" w:hAnsi="Arial" w:cs="Arial"/>
+          <w:lang w:val="en-US"/>
+        </w:rPr>
+      </w:pPr>
+    </w:p>
+    <w:p>
+      <w:pPr>
+        <w:rPr>
+          <w:rFonts w:ascii="Arial" w:hAnsi="Arial" w:cs="Arial"/>
+          <w:b/>
+          <w:bCs/>
+        </w:rPr>
+      </w:pPr>
+      <w:r>
+        <w:rPr>
+          <w:rFonts w:ascii="Arial" w:hAnsi="Arial" w:cs="Arial"/>
+          <w:b/>
+          <w:bCs/>
+        </w:rPr>
+        <w:lastRenderedPageBreak/>
+        <w:t>2.</w:t>
+      </w:r>
+      <w:r>
+        <w:rPr>
+          <w:rFonts w:ascii="Arial" w:hAnsi="Arial" w:cs="Arial"/>
+          <w:b/>
+          <w:bCs/>
+        </w:rPr>
+        <w:t>20</w:t>
+      </w:r>
+      <w:r>
+        <w:rPr>
+          <w:rFonts w:ascii="Arial" w:hAnsi="Arial" w:cs="Arial"/>
+          <w:b/>
+          <w:bCs/>
+        </w:rPr>
+        <w:t xml:space="preserve"> Prób</w:t>
+      </w:r>
+      <w:r>
+        <w:rPr>
+          <w:rFonts w:ascii="Arial" w:hAnsi="Arial" w:cs="Arial"/>
+          <w:b/>
+          <w:bCs/>
+        </w:rPr>
+        <w:t>y wysyłania requestów z tokenami wykorzystującymi różne algorytmy</w:t>
+      </w:r>
+    </w:p>
+    <w:p>
+      <w:pPr>
+        <w:pStyle w:val="Akapitzlist"/>
+        <w:numPr>
+          <w:ilvl w:val="0"/>
+          <w:numId w:val="18"/>
+        </w:numPr>
+        <w:rPr>
+          <w:rFonts w:ascii="Arial" w:hAnsi="Arial" w:cs="Arial"/>
+        </w:rPr>
+      </w:pPr>
+      <w:r>
+        <w:rPr>
+          <w:rFonts w:ascii="Arial" w:hAnsi="Arial" w:cs="Arial"/>
+        </w:rPr>
+        <w:t xml:space="preserve">W API dopuszczam tylko </w:t>
+      </w:r>
+      <w:r>
+        <w:rPr>
+          <w:rFonts w:ascii="Arial" w:hAnsi="Arial" w:cs="Arial"/>
+          <w:b/>
+          <w:bCs/>
+        </w:rPr>
+        <w:t>HS256</w:t>
+      </w:r>
+    </w:p>
+    <w:p>
+      <w:pPr>
+        <w:pStyle w:val="Akapitzlist"/>
+        <w:numPr>
+          <w:ilvl w:val="0"/>
+          <w:numId w:val="18"/>
+        </w:numPr>
+        <w:rPr>
+          <w:rFonts w:ascii="Arial" w:hAnsi="Arial" w:cs="Arial"/>
+        </w:rPr>
+      </w:pPr>
+      <w:r>
+        <w:rPr>
+          <w:rFonts w:ascii="Arial" w:hAnsi="Arial" w:cs="Arial"/>
+        </w:rPr>
+        <w:t>Tokeny tworzyłam na stronie jwt.io</w:t>
+      </w:r>
+      <w:r>
+        <w:rPr>
+          <w:rFonts w:ascii="Arial" w:hAnsi="Arial" w:cs="Arial"/>
+        </w:rPr>
+        <w:t xml:space="preserve"> i ustawiałam jako cookies w narzędziu Postman</w:t>
+      </w:r>
+    </w:p>
+    <w:p>
+      <w:pPr>
+        <w:pStyle w:val="Akapitzlist"/>
+        <w:numPr>
+          <w:ilvl w:val="0"/>
+          <w:numId w:val="18"/>
+        </w:numPr>
+        <w:rPr>
+          <w:rFonts w:ascii="Arial" w:hAnsi="Arial" w:cs="Arial"/>
+        </w:rPr>
+      </w:pPr>
+      <w:r>
+        <w:rPr>
+          <w:rFonts w:ascii="Arial" w:hAnsi="Arial" w:cs="Arial"/>
+        </w:rPr>
+        <w:t>Próby – wyświetlanie użytkowników, tworzenie eventów:</w:t>
+      </w:r>
+    </w:p>
+    <w:p>
+      <w:pPr>
+        <w:pStyle w:val="Akapitzlist"/>
+        <w:numPr>
+          <w:ilvl w:val="1"/>
+          <w:numId w:val="18"/>
+        </w:numPr>
+        <w:rPr>
+          <w:rFonts w:ascii="Arial" w:hAnsi="Arial" w:cs="Arial"/>
+        </w:rPr>
+      </w:pPr>
+      <w:r>
+        <w:rPr>
+          <w:rFonts w:ascii="Arial" w:hAnsi="Arial" w:cs="Arial"/>
+        </w:rPr>
+        <w:t xml:space="preserve">Algorithm </w:t>
+      </w:r>
+      <w:r>
+        <w:rPr>
+          <w:rFonts w:ascii="Arial" w:hAnsi="Arial" w:cs="Arial"/>
+          <w:b/>
+          <w:bCs/>
+        </w:rPr>
+        <w:t>‘none’</w:t>
+      </w:r>
+      <w:r>
+        <w:rPr>
+          <w:rFonts w:ascii="Arial" w:hAnsi="Arial" w:cs="Arial"/>
+        </w:rPr>
+        <w:t xml:space="preserve"> + admin jako role w payload</w:t>
+      </w:r>
+    </w:p>
+    <w:p>
+      <w:pPr>
+        <w:pStyle w:val="Akapitzlist"/>
+        <w:numPr>
+          <w:ilvl w:val="1"/>
+          <w:numId w:val="18"/>
+        </w:numPr>
+        <w:rPr>
+          <w:rFonts w:ascii="Arial" w:hAnsi="Arial" w:cs="Arial"/>
+        </w:rPr>
+      </w:pPr>
+      <w:r>
+        <w:rPr>
+          <w:rFonts w:ascii="Arial" w:hAnsi="Arial" w:cs="Arial"/>
+        </w:rPr>
+        <w:t xml:space="preserve">Algorithm </w:t>
+      </w:r>
+      <w:r>
+        <w:rPr>
+          <w:rFonts w:ascii="Arial" w:hAnsi="Arial" w:cs="Arial"/>
+          <w:b/>
+          <w:bCs/>
+        </w:rPr>
+        <w:t>‘none’</w:t>
+      </w:r>
+      <w:r>
+        <w:rPr>
+          <w:rFonts w:ascii="Arial" w:hAnsi="Arial" w:cs="Arial"/>
+        </w:rPr>
+        <w:t xml:space="preserve"> + </w:t>
+      </w:r>
+      <w:r>
+        <w:rPr>
+          <w:rFonts w:ascii="Arial" w:hAnsi="Arial" w:cs="Arial"/>
+        </w:rPr>
+        <w:t>user</w:t>
+      </w:r>
+      <w:r>
+        <w:rPr>
+          <w:rFonts w:ascii="Arial" w:hAnsi="Arial" w:cs="Arial"/>
+        </w:rPr>
+        <w:t xml:space="preserve"> jako role w payload</w:t>
+      </w:r>
+    </w:p>
+    <w:p>
+      <w:pPr>
+        <w:pStyle w:val="Akapitzlist"/>
+        <w:numPr>
+          <w:ilvl w:val="1"/>
+          <w:numId w:val="18"/>
+        </w:numPr>
+        <w:rPr>
+          <w:rFonts w:ascii="Arial" w:hAnsi="Arial" w:cs="Arial"/>
+        </w:rPr>
+      </w:pPr>
+      <w:r>
+        <w:rPr>
+          <w:rFonts w:ascii="Arial" w:hAnsi="Arial" w:cs="Arial"/>
+        </w:rPr>
+        <w:t xml:space="preserve">Algorithm </w:t>
+      </w:r>
+      <w:r>
+        <w:rPr>
+          <w:rFonts w:ascii="Arial" w:hAnsi="Arial" w:cs="Arial"/>
+          <w:b/>
+          <w:bCs/>
+        </w:rPr>
+        <w:t xml:space="preserve">‘RS256’ </w:t>
+      </w:r>
+      <w:r>
+        <w:rPr>
+          <w:rFonts w:ascii="Arial" w:hAnsi="Arial" w:cs="Arial"/>
+        </w:rPr>
+        <w:t>+ admin jako role w payload</w:t>
+      </w:r>
+    </w:p>
+    <w:p>
+      <w:pPr>
+        <w:pStyle w:val="Akapitzlist"/>
+        <w:numPr>
+          <w:ilvl w:val="1"/>
+          <w:numId w:val="18"/>
+        </w:numPr>
+        <w:rPr>
+          <w:rFonts w:ascii="Arial" w:hAnsi="Arial" w:cs="Arial"/>
+        </w:rPr>
+      </w:pPr>
+      <w:r>
+        <w:rPr>
+          <w:rFonts w:ascii="Arial" w:hAnsi="Arial" w:cs="Arial"/>
+        </w:rPr>
+        <w:t xml:space="preserve">Algorithm </w:t>
+      </w:r>
+      <w:r>
+        <w:rPr>
+          <w:rFonts w:ascii="Arial" w:hAnsi="Arial" w:cs="Arial"/>
+          <w:b/>
+          <w:bCs/>
+        </w:rPr>
+        <w:t>‘RS256’</w:t>
+      </w:r>
+      <w:r>
+        <w:rPr>
+          <w:rFonts w:ascii="Arial" w:hAnsi="Arial" w:cs="Arial"/>
+        </w:rPr>
+        <w:t xml:space="preserve"> + user jako role w payload</w:t>
+      </w:r>
+    </w:p>
+    <w:p>
+      <w:pPr>
+        <w:pStyle w:val="Akapitzlist"/>
+        <w:numPr>
+          <w:ilvl w:val="1"/>
+          <w:numId w:val="18"/>
+        </w:numPr>
+        <w:rPr>
+          <w:rFonts w:ascii="Arial" w:hAnsi="Arial" w:cs="Arial"/>
+        </w:rPr>
+      </w:pPr>
+      <w:r>
+        <w:rPr>
+          <w:rFonts w:ascii="Arial" w:hAnsi="Arial" w:cs="Arial"/>
+        </w:rPr>
+        <w:t xml:space="preserve">Algorithm </w:t>
+      </w:r>
+      <w:r>
+        <w:rPr>
+          <w:rFonts w:ascii="Arial" w:hAnsi="Arial" w:cs="Arial"/>
+          <w:b/>
+          <w:bCs/>
+        </w:rPr>
+        <w:t xml:space="preserve">‘RS256’ </w:t>
+      </w:r>
+      <w:r>
+        <w:rPr>
+          <w:rFonts w:ascii="Arial" w:hAnsi="Arial" w:cs="Arial"/>
+        </w:rPr>
+        <w:t>+ admin jako role w payload</w:t>
+      </w:r>
+      <w:r>
+        <w:rPr>
+          <w:rFonts w:ascii="Arial" w:hAnsi="Arial" w:cs="Arial"/>
+        </w:rPr>
+        <w:t xml:space="preserve"> (usunięty </w:t>
+      </w:r>
+      <w:r>
+        <w:rPr>
+          <w:rFonts w:ascii="Arial" w:hAnsi="Arial" w:cs="Arial"/>
+        </w:rPr>
+        <w:t>podpis</w:t>
+      </w:r>
+      <w:r>
+        <w:rPr>
+          <w:rFonts w:ascii="Arial" w:hAnsi="Arial" w:cs="Arial"/>
+        </w:rPr>
+        <w:t>)</w:t>
+      </w:r>
+    </w:p>
+    <w:p>
+      <w:pPr>
+        <w:pStyle w:val="Akapitzlist"/>
+        <w:numPr>
+          <w:ilvl w:val="1"/>
+          <w:numId w:val="18"/>
+        </w:numPr>
+        <w:rPr>
+          <w:rFonts w:ascii="Arial" w:hAnsi="Arial" w:cs="Arial"/>
+        </w:rPr>
+      </w:pPr>
+      <w:r>
+        <w:rPr>
+          <w:rFonts w:ascii="Arial" w:hAnsi="Arial" w:cs="Arial"/>
+        </w:rPr>
+        <w:t xml:space="preserve">Algorithm </w:t>
+      </w:r>
+      <w:r>
+        <w:rPr>
+          <w:rFonts w:ascii="Arial" w:hAnsi="Arial" w:cs="Arial"/>
+          <w:b/>
+          <w:bCs/>
+        </w:rPr>
+        <w:t>‘RS256’</w:t>
+      </w:r>
+      <w:r>
+        <w:rPr>
+          <w:rFonts w:ascii="Arial" w:hAnsi="Arial" w:cs="Arial"/>
+        </w:rPr>
+        <w:t xml:space="preserve"> + user jako role w payload</w:t>
+      </w:r>
+      <w:r>
+        <w:rPr>
+          <w:rFonts w:ascii="Arial" w:hAnsi="Arial" w:cs="Arial"/>
+        </w:rPr>
+        <w:t xml:space="preserve"> (usunięty </w:t>
+      </w:r>
+      <w:r>
+        <w:rPr>
+          <w:rFonts w:ascii="Arial" w:hAnsi="Arial" w:cs="Arial"/>
+        </w:rPr>
+        <w:t>podpis</w:t>
+      </w:r>
+      <w:r>
+        <w:rPr>
+          <w:rFonts w:ascii="Arial" w:hAnsi="Arial" w:cs="Arial"/>
+        </w:rPr>
+        <w:t>)</w:t>
+      </w:r>
+    </w:p>
+    <w:p>
+      <w:pPr>
+        <w:pStyle w:val="Akapitzlist"/>
+        <w:numPr>
+          <w:ilvl w:val="0"/>
+          <w:numId w:val="18"/>
+        </w:numPr>
+        <w:rPr>
+          <w:rFonts w:ascii="Arial" w:hAnsi="Arial" w:cs="Arial"/>
+        </w:rPr>
+      </w:pPr>
+      <w:r>
+        <w:rPr>
+          <w:rFonts w:ascii="Arial" w:hAnsi="Arial" w:cs="Arial"/>
+          <w:b/>
+          <w:bCs/>
+        </w:rPr>
+        <w:t>Wynik</w:t>
+      </w:r>
+      <w:r>
+        <w:rPr>
+          <w:rFonts w:ascii="Arial" w:hAnsi="Arial" w:cs="Arial"/>
+          <w:b/>
+          <w:bCs/>
+        </w:rPr>
+        <w:t xml:space="preserve"> wszystkich prób</w:t>
+      </w:r>
+      <w:r>
+        <w:rPr>
+          <w:rFonts w:ascii="Arial" w:hAnsi="Arial" w:cs="Arial"/>
+          <w:b/>
+          <w:bCs/>
+        </w:rPr>
+        <w:t>:</w:t>
+      </w:r>
+      <w:r>
+        <w:rPr>
+          <w:rFonts w:ascii="Arial" w:hAnsi="Arial" w:cs="Arial"/>
+        </w:rPr>
         <w:t xml:space="preserve"> Status 40</w:t>
       </w:r>
       <w:r>
         <w:rPr>
           <w:rFonts w:ascii="Arial" w:hAnsi="Arial" w:cs="Arial"/>
-          <w:lang w:val="en-US"/>
-        </w:rPr>
-        <w:t>0</w:t>
-      </w:r>
-      <w:r>
-        <w:rPr>
-          <w:rFonts w:ascii="Arial" w:hAnsi="Arial" w:cs="Arial"/>
-          <w:lang w:val="en-US"/>
-        </w:rPr>
-        <w:t xml:space="preserve"> </w:t>
-      </w:r>
-      <w:r>
-        <w:rPr>
-          <w:rFonts w:ascii="Arial" w:hAnsi="Arial" w:cs="Arial"/>
-        </w:rPr>
-        <w:t>Bad Request</w:t>
-      </w:r>
-      <w:r>
-        <w:rPr>
-          <w:rFonts w:ascii="Arial" w:hAnsi="Arial" w:cs="Arial"/>
-          <w:lang w:val="en-US"/>
-        </w:rPr>
-        <w:t>, nieprawidłow</w:t>
-      </w:r>
-      <w:r>
-        <w:rPr>
-          <w:rFonts w:ascii="Arial" w:hAnsi="Arial" w:cs="Arial"/>
-          <w:lang w:val="en-US"/>
-        </w:rPr>
-        <w:t>a data</w:t>
-      </w:r>
-      <w:r>
-        <w:rPr>
-          <w:rFonts w:ascii="Arial" w:hAnsi="Arial" w:cs="Arial"/>
-          <w:lang w:val="en-US"/>
-        </w:rPr>
-        <w:t>.</w:t>
-      </w:r>
-    </w:p>
-    <w:p>
-      <w:pPr>
-        <w:rPr>
-          <w:rFonts w:ascii="Arial" w:hAnsi="Arial" w:cs="Arial"/>
-          <w:lang w:val="en-US"/>
+        </w:rPr>
+        <w:t>1 Unauthorized</w:t>
+      </w:r>
+    </w:p>
+    <w:p>
+      <w:pPr>
+        <w:rPr>
+          <w:rFonts w:ascii="Arial" w:hAnsi="Arial" w:cs="Arial"/>
         </w:rPr>
       </w:pPr>
     </w:p>
@@ -5594,7 +5814,7 @@
         <w:rFonts w:ascii="Symbol" w:hAnsi="Symbol" w:hint="default"/>
       </w:rPr>
     </w:lvl>
-    <w:lvl w:ilvl="1" w:tplc="04150003" w:tentative="1">
+    <w:lvl w:ilvl="1" w:tplc="04150003">
       <w:start w:val="1"/>
       <w:numFmt w:val="bullet"/>
       <w:lvlText w:val="o"/>
@@ -6473,6 +6693,7 @@
   <w:style w:type="character" w:default="1" w:styleId="Domylnaczcionkaakapitu">
     <w:name w:val="Default Paragraph Font"/>
     <w:uiPriority w:val="1"/>
+    <w:semiHidden/>
     <w:unhideWhenUsed/>
   </w:style>
   <w:style w:type="table" w:default="1" w:styleId="Standardowy">

</xml_diff>

<commit_message>
www: improved registration security for REST API
</commit_message>
<xml_diff>
--- a/sem_4/www/lab4/dokumentacja.docx
+++ b/sem_4/www/lab4/dokumentacja.docx
@@ -218,19 +218,22 @@
         </w:numPr>
         <w:rPr>
           <w:rFonts w:ascii="Arial" w:hAnsi="Arial" w:cs="Arial"/>
-        </w:rPr>
-      </w:pPr>
-      <w:r>
-        <w:rPr>
-          <w:rFonts w:ascii="Arial" w:hAnsi="Arial" w:cs="Arial"/>
-          <w:b/>
-          <w:bCs/>
+          <w:lang w:val="en-US"/>
+        </w:rPr>
+      </w:pPr>
+      <w:r>
+        <w:rPr>
+          <w:rFonts w:ascii="Arial" w:hAnsi="Arial" w:cs="Arial"/>
+          <w:b/>
+          <w:bCs/>
+          <w:lang w:val="en-US"/>
         </w:rPr>
         <w:t>Endpoint:</w:t>
       </w:r>
       <w:r>
         <w:rPr>
           <w:rFonts w:ascii="Arial" w:hAnsi="Arial" w:cs="Arial"/>
+          <w:lang w:val="en-US"/>
         </w:rPr>
         <w:t xml:space="preserve"> </w:t>
       </w:r>
@@ -239,8 +242,9 @@
           <w:rPr>
             <w:rStyle w:val="Hipercze"/>
             <w:rFonts w:ascii="Arial" w:hAnsi="Arial" w:cs="Arial"/>
+            <w:lang w:val="en-US"/>
           </w:rPr>
-          <w:t>http://localhost:3000/api/users</w:t>
+          <w:t>http://localhost:3000/api/users/register-admin</w:t>
         </w:r>
       </w:hyperlink>
     </w:p>
@@ -263,6 +267,35 @@
           <w:bCs/>
           <w:lang w:val="en-US"/>
         </w:rPr>
+        <w:t>Nagłówek:</w:t>
+      </w:r>
+      <w:r>
+        <w:rPr>
+          <w:rFonts w:ascii="Arial" w:hAnsi="Arial" w:cs="Arial"/>
+          <w:lang w:val="en-US"/>
+        </w:rPr>
+        <w:t xml:space="preserve"> Authorization: Bearer &lt;valid-admin-token&gt;</w:t>
+      </w:r>
+    </w:p>
+    <w:p>
+      <w:pPr>
+        <w:pStyle w:val="Akapitzlist"/>
+        <w:numPr>
+          <w:ilvl w:val="0"/>
+          <w:numId w:val="2"/>
+        </w:numPr>
+        <w:rPr>
+          <w:rFonts w:ascii="Arial" w:hAnsi="Arial" w:cs="Arial"/>
+          <w:lang w:val="en-US"/>
+        </w:rPr>
+      </w:pPr>
+      <w:r>
+        <w:rPr>
+          <w:rFonts w:ascii="Arial" w:hAnsi="Arial" w:cs="Arial"/>
+          <w:b/>
+          <w:bCs/>
+          <w:lang w:val="en-US"/>
+        </w:rPr>
         <w:t>Body (JSON):</w:t>
       </w:r>
       <w:r>
@@ -280,14 +313,6 @@
         </w:rPr>
         <w:br/>
         <w:t>    password: "test123"</w:t>
-      </w:r>
-      <w:r>
-        <w:rPr>
-          <w:rFonts w:ascii="Arial" w:hAnsi="Arial" w:cs="Arial"/>
-          <w:lang w:val="en-US"/>
-        </w:rPr>
-        <w:br/>
-        <w:t>    role: "admin"</w:t>
       </w:r>
     </w:p>
     <w:p>
@@ -849,7 +874,7 @@
             <w:rFonts w:ascii="Arial" w:hAnsi="Arial" w:cs="Arial"/>
             <w:lang w:val="en-US"/>
           </w:rPr>
-          <w:t>http://localhost:3000/api/users</w:t>
+          <w:t>http://localhost:3000/api/users/register</w:t>
         </w:r>
       </w:hyperlink>
     </w:p>
@@ -889,14 +914,6 @@
         </w:rPr>
         <w:br/>
         <w:t>    password: "test123"</w:t>
-      </w:r>
-      <w:r>
-        <w:rPr>
-          <w:rFonts w:ascii="Arial" w:hAnsi="Arial" w:cs="Arial"/>
-          <w:lang w:val="en-US"/>
-        </w:rPr>
-        <w:br/>
-        <w:t>    role: "user"</w:t>
       </w:r>
     </w:p>
     <w:p>
@@ -1467,19 +1484,22 @@
         </w:numPr>
         <w:rPr>
           <w:rFonts w:ascii="Arial" w:hAnsi="Arial" w:cs="Arial"/>
-        </w:rPr>
-      </w:pPr>
-      <w:r>
-        <w:rPr>
-          <w:rFonts w:ascii="Arial" w:hAnsi="Arial" w:cs="Arial"/>
-          <w:b/>
-          <w:bCs/>
+          <w:lang w:val="en-US"/>
+        </w:rPr>
+      </w:pPr>
+      <w:r>
+        <w:rPr>
+          <w:rFonts w:ascii="Arial" w:hAnsi="Arial" w:cs="Arial"/>
+          <w:b/>
+          <w:bCs/>
+          <w:lang w:val="en-US"/>
         </w:rPr>
         <w:t>Endpoint:</w:t>
       </w:r>
       <w:r>
         <w:rPr>
           <w:rFonts w:ascii="Arial" w:hAnsi="Arial" w:cs="Arial"/>
+          <w:lang w:val="en-US"/>
         </w:rPr>
         <w:t xml:space="preserve"> </w:t>
       </w:r>
@@ -1488,8 +1508,9 @@
           <w:rPr>
             <w:rStyle w:val="Hipercze"/>
             <w:rFonts w:ascii="Arial" w:hAnsi="Arial" w:cs="Arial"/>
+            <w:lang w:val="en-US"/>
           </w:rPr>
-          <w:t>http://localhost:3000/api/users</w:t>
+          <w:t>http://localhost:3000/api/users/register</w:t>
         </w:r>
       </w:hyperlink>
     </w:p>
@@ -1530,14 +1551,6 @@
         <w:br/>
         <w:t>    password: "test123"</w:t>
       </w:r>
-      <w:r>
-        <w:rPr>
-          <w:rFonts w:ascii="Arial" w:hAnsi="Arial" w:cs="Arial"/>
-          <w:lang w:val="en-US"/>
-        </w:rPr>
-        <w:br/>
-        <w:t>    role: "user"</w:t>
-      </w:r>
     </w:p>
     <w:p>
       <w:pPr>
@@ -1606,35 +1619,35 @@
           <w:b/>
           <w:bCs/>
         </w:rPr>
+        <w:t>Metoda:</w:t>
+      </w:r>
+      <w:r>
+        <w:rPr>
+          <w:rFonts w:ascii="Arial" w:hAnsi="Arial" w:cs="Arial"/>
+        </w:rPr>
+        <w:t xml:space="preserve"> POST</w:t>
+      </w:r>
+    </w:p>
+    <w:p>
+      <w:pPr>
+        <w:pStyle w:val="Akapitzlist"/>
+        <w:numPr>
+          <w:ilvl w:val="0"/>
+          <w:numId w:val="11"/>
+        </w:numPr>
+        <w:rPr>
+          <w:rFonts w:ascii="Arial" w:hAnsi="Arial" w:cs="Arial"/>
+          <w:lang w:val="en-US"/>
+        </w:rPr>
+      </w:pPr>
+      <w:r>
+        <w:rPr>
+          <w:rFonts w:ascii="Arial" w:hAnsi="Arial" w:cs="Arial"/>
+          <w:b/>
+          <w:bCs/>
+          <w:lang w:val="en-US"/>
+        </w:rPr>
         <w:lastRenderedPageBreak/>
-        <w:t>Metoda:</w:t>
-      </w:r>
-      <w:r>
-        <w:rPr>
-          <w:rFonts w:ascii="Arial" w:hAnsi="Arial" w:cs="Arial"/>
-        </w:rPr>
-        <w:t xml:space="preserve"> POST</w:t>
-      </w:r>
-    </w:p>
-    <w:p>
-      <w:pPr>
-        <w:pStyle w:val="Akapitzlist"/>
-        <w:numPr>
-          <w:ilvl w:val="0"/>
-          <w:numId w:val="11"/>
-        </w:numPr>
-        <w:rPr>
-          <w:rFonts w:ascii="Arial" w:hAnsi="Arial" w:cs="Arial"/>
-          <w:lang w:val="en-US"/>
-        </w:rPr>
-      </w:pPr>
-      <w:r>
-        <w:rPr>
-          <w:rFonts w:ascii="Arial" w:hAnsi="Arial" w:cs="Arial"/>
-          <w:b/>
-          <w:bCs/>
-          <w:lang w:val="en-US"/>
-        </w:rPr>
         <w:t>Endpoint:</w:t>
       </w:r>
       <w:r>
@@ -2239,7 +2252,7 @@
             <w:rFonts w:ascii="Arial" w:hAnsi="Arial" w:cs="Arial"/>
             <w:lang w:val="en-US"/>
           </w:rPr>
-          <w:t>http://localhost:3000/api/users</w:t>
+          <w:t>http://localhost:3000/api/users/register</w:t>
         </w:r>
       </w:hyperlink>
     </w:p>
@@ -2512,7 +2525,6 @@
           <w:b/>
           <w:bCs/>
         </w:rPr>
-        <w:lastRenderedPageBreak/>
         <w:t>Wynik:</w:t>
       </w:r>
       <w:r>
@@ -2874,12 +2886,14 @@
           <w:rFonts w:ascii="Arial" w:hAnsi="Arial" w:cs="Arial"/>
           <w:b/>
           <w:bCs/>
+          <w:lang w:val="en-US"/>
         </w:rPr>
         <w:t>Endpoint:</w:t>
       </w:r>
       <w:r>
         <w:rPr>
           <w:rFonts w:ascii="Arial" w:hAnsi="Arial" w:cs="Arial"/>
+          <w:lang w:val="en-US"/>
         </w:rPr>
         <w:t xml:space="preserve"> </w:t>
       </w:r>
@@ -2888,8 +2902,9 @@
           <w:rPr>
             <w:rStyle w:val="Hipercze"/>
             <w:rFonts w:ascii="Arial" w:hAnsi="Arial" w:cs="Arial"/>
+            <w:lang w:val="en-US"/>
           </w:rPr>
-          <w:t>http://localhost:3000/api/users</w:t>
+          <w:t>http://localhost:3000/api/users/register</w:t>
         </w:r>
       </w:hyperlink>
     </w:p>
@@ -2950,14 +2965,6 @@
         </w:rPr>
         <w:br/>
         <w:t>    username: "nopassworduser"</w:t>
-      </w:r>
-      <w:r>
-        <w:rPr>
-          <w:rFonts w:ascii="Arial" w:hAnsi="Arial" w:cs="Arial"/>
-          <w:lang w:val="en-US"/>
-        </w:rPr>
-        <w:br/>
-        <w:t>    role: "user"</w:t>
       </w:r>
     </w:p>
     <w:p>
@@ -3238,65 +3245,16 @@
       <w:pPr>
         <w:rPr>
           <w:rFonts w:ascii="Arial" w:hAnsi="Arial" w:cs="Arial"/>
-          <w:lang w:val="en-US"/>
-        </w:rPr>
-      </w:pPr>
-    </w:p>
-    <w:p>
-      <w:pPr>
-        <w:rPr>
-          <w:rFonts w:ascii="Arial" w:hAnsi="Arial" w:cs="Arial"/>
-          <w:lang w:val="en-US"/>
-        </w:rPr>
-      </w:pPr>
-    </w:p>
-    <w:p>
-      <w:pPr>
-        <w:rPr>
-          <w:rFonts w:ascii="Arial" w:hAnsi="Arial" w:cs="Arial"/>
-          <w:lang w:val="en-US"/>
-        </w:rPr>
-      </w:pPr>
-    </w:p>
-    <w:p>
-      <w:pPr>
-        <w:rPr>
-          <w:rFonts w:ascii="Arial" w:hAnsi="Arial" w:cs="Arial"/>
-          <w:lang w:val="en-US"/>
-        </w:rPr>
-      </w:pPr>
-    </w:p>
-    <w:p>
-      <w:pPr>
-        <w:rPr>
-          <w:rFonts w:ascii="Arial" w:hAnsi="Arial" w:cs="Arial"/>
-          <w:lang w:val="en-US"/>
-        </w:rPr>
-      </w:pPr>
-    </w:p>
-    <w:p>
-      <w:pPr>
-        <w:rPr>
-          <w:rFonts w:ascii="Arial" w:hAnsi="Arial" w:cs="Arial"/>
-          <w:lang w:val="en-US"/>
-        </w:rPr>
-      </w:pPr>
-    </w:p>
-    <w:p>
-      <w:pPr>
-        <w:rPr>
-          <w:rFonts w:ascii="Arial" w:hAnsi="Arial" w:cs="Arial"/>
-          <w:b/>
-          <w:bCs/>
-        </w:rPr>
-      </w:pPr>
-      <w:r>
-        <w:rPr>
-          <w:rFonts w:ascii="Arial" w:hAnsi="Arial" w:cs="Arial"/>
-          <w:b/>
-          <w:bCs/>
-        </w:rPr>
-        <w:lastRenderedPageBreak/>
+          <w:b/>
+          <w:bCs/>
+        </w:rPr>
+      </w:pPr>
+      <w:r>
+        <w:rPr>
+          <w:rFonts w:ascii="Arial" w:hAnsi="Arial" w:cs="Arial"/>
+          <w:b/>
+          <w:bCs/>
+        </w:rPr>
         <w:t>2.</w:t>
       </w:r>
       <w:r>
@@ -3453,19 +3411,7 @@
         <w:rPr>
           <w:rFonts w:ascii="Arial" w:hAnsi="Arial" w:cs="Arial"/>
         </w:rPr>
-        <w:t xml:space="preserve"> + </w:t>
-      </w:r>
-      <w:r>
-        <w:rPr>
-          <w:rFonts w:ascii="Arial" w:hAnsi="Arial" w:cs="Arial"/>
-        </w:rPr>
-        <w:t>user</w:t>
-      </w:r>
-      <w:r>
-        <w:rPr>
-          <w:rFonts w:ascii="Arial" w:hAnsi="Arial" w:cs="Arial"/>
-        </w:rPr>
-        <w:t xml:space="preserve"> jako role w payload</w:t>
+        <w:t xml:space="preserve"> + user jako role w payload</w:t>
       </w:r>
     </w:p>
     <w:p>
@@ -3561,13 +3507,7 @@
         <w:rPr>
           <w:rFonts w:ascii="Arial" w:hAnsi="Arial" w:cs="Arial"/>
         </w:rPr>
-        <w:t>+ admin jako role w payload</w:t>
-      </w:r>
-      <w:r>
-        <w:rPr>
-          <w:rFonts w:ascii="Arial" w:hAnsi="Arial" w:cs="Arial"/>
-        </w:rPr>
-        <w:t xml:space="preserve"> (usunięty </w:t>
+        <w:t xml:space="preserve">+ admin jako role w payload (usunięty </w:t>
       </w:r>
       <w:r>
         <w:rPr>
@@ -3611,13 +3551,7 @@
         <w:rPr>
           <w:rFonts w:ascii="Arial" w:hAnsi="Arial" w:cs="Arial"/>
         </w:rPr>
-        <w:t xml:space="preserve"> + user jako role w payload</w:t>
-      </w:r>
-      <w:r>
-        <w:rPr>
-          <w:rFonts w:ascii="Arial" w:hAnsi="Arial" w:cs="Arial"/>
-        </w:rPr>
-        <w:t xml:space="preserve"> (usunięty </w:t>
+        <w:t xml:space="preserve"> + user jako role w payload (usunięty </w:t>
       </w:r>
       <w:r>
         <w:rPr>
@@ -3649,43 +3583,14 @@
           <w:b/>
           <w:bCs/>
         </w:rPr>
-        <w:t>Wynik</w:t>
-      </w:r>
-      <w:r>
-        <w:rPr>
-          <w:rFonts w:ascii="Arial" w:hAnsi="Arial" w:cs="Arial"/>
-          <w:b/>
-          <w:bCs/>
-        </w:rPr>
-        <w:t xml:space="preserve"> wszystkich prób</w:t>
-      </w:r>
-      <w:r>
-        <w:rPr>
-          <w:rFonts w:ascii="Arial" w:hAnsi="Arial" w:cs="Arial"/>
-          <w:b/>
-          <w:bCs/>
-        </w:rPr>
-        <w:t>:</w:t>
-      </w:r>
-      <w:r>
-        <w:rPr>
-          <w:rFonts w:ascii="Arial" w:hAnsi="Arial" w:cs="Arial"/>
-        </w:rPr>
-        <w:t xml:space="preserve"> Status 40</w:t>
-      </w:r>
-      <w:r>
-        <w:rPr>
-          <w:rFonts w:ascii="Arial" w:hAnsi="Arial" w:cs="Arial"/>
-        </w:rPr>
-        <w:t>1 Unauthorized</w:t>
-      </w:r>
-    </w:p>
-    <w:p>
-      <w:pPr>
-        <w:rPr>
-          <w:rFonts w:ascii="Arial" w:hAnsi="Arial" w:cs="Arial"/>
-        </w:rPr>
-      </w:pPr>
+        <w:t>Wynik wszystkich prób:</w:t>
+      </w:r>
+      <w:r>
+        <w:rPr>
+          <w:rFonts w:ascii="Arial" w:hAnsi="Arial" w:cs="Arial"/>
+        </w:rPr>
+        <w:t xml:space="preserve"> Status 401 Unauthorized</w:t>
+      </w:r>
     </w:p>
     <w:sectPr>
       <w:pgSz w:w="11906" w:h="16838"/>

</xml_diff>